<commit_message>
refine setup and file locations
</commit_message>
<xml_diff>
--- a/Editorial_AA_2017_AndreaePace.docx
+++ b/Editorial_AA_2017_AndreaePace.docx
@@ -206,18 +206,7 @@
     </w:p>
     <w:p>
       <w:pPr>
-        <w:pStyle w:val="SourceCode"/>
-      </w:pPr>
-      <w:r>
-        <w:rPr>
-          <w:rStyle w:val="VerbatimChar"/>
-        </w:rPr>
-        <w:t xml:space="preserve">## Loading required package: pacman</w:t>
-      </w:r>
-    </w:p>
-    <w:p>
-      <w:pPr>
-        <w:pStyle w:val="FirstParagraph"/>
+        <w:pStyle w:val="BodyText"/>
       </w:pPr>
     </w:p>
     <w:p>
@@ -2694,7 +2683,7 @@
     </w:lvl>
   </w:abstractNum>
   <w:abstractNum w:abstractNumId="990">
-    <w:nsid w:val="cb99713d"/>
+    <w:nsid w:val="3e07602c"/>
     <w:multiLevelType w:val="multilevel"/>
     <w:lvl w:ilvl="0">
       <w:numFmt w:val="bullet"/>
@@ -2775,7 +2764,7 @@
     </w:lvl>
   </w:abstractNum>
   <w:abstractNum w:abstractNumId="991">
-    <w:nsid w:val="3593a356"/>
+    <w:nsid w:val="c04dd330"/>
     <w:multiLevelType w:val="multilevel"/>
     <w:lvl w:ilvl="0">
       <w:numFmt w:val="bullet"/>

</xml_diff>

<commit_message>
Correcting error in  check_install_libraries
Whenknitting the Word document,  the following error was returned:

Loading required package: pacman
Quitting from lines 37-45 (Editorial_AA_2017_AndreaePace.Rmd)
Error in contrib.url(repos, "source") :
trying to use CRAN without setting a mirror
Calls: <Anonymous> ... withVisible -> eval -> eval -> install.packages
-> contrib.url
Execution halted

This may be due to the CRAN mirror not set. This commit fixes this
issues and provides three options to fix the problem.
</commit_message>
<xml_diff>
--- a/Editorial_AA_2017_AndreaePace.docx
+++ b/Editorial_AA_2017_AndreaePace.docx
@@ -2755,7 +2755,7 @@
     </w:lvl>
   </w:abstractNum>
   <w:abstractNum w:abstractNumId="990">
-    <w:nsid w:val="74d286f6"/>
+    <w:nsid w:val="57bc48d2"/>
     <w:multiLevelType w:val="multilevel"/>
     <w:lvl w:ilvl="0">
       <w:numFmt w:val="bullet"/>
@@ -2836,7 +2836,7 @@
     </w:lvl>
   </w:abstractNum>
   <w:abstractNum w:abstractNumId="991">
-    <w:nsid w:val="e6e533c7"/>
+    <w:nsid w:val="5faec7ac"/>
     <w:multiLevelType w:val="multilevel"/>
     <w:lvl w:ilvl="0">
       <w:numFmt w:val="bullet"/>

</xml_diff>

<commit_message>
including Fig 3 in the editorial
</commit_message>
<xml_diff>
--- a/Editorial_AA_2017_AndreaePace.docx
+++ b/Editorial_AA_2017_AndreaePace.docx
@@ -1072,14 +1072,14 @@
       <w:r>
         <w:drawing>
           <wp:inline>
-            <wp:extent cx="2857500" cy="2857500"/>
+            <wp:extent cx="5943600" cy="5700590"/>
             <wp:effectExtent b="0" l="0" r="0" t="0"/>
-            <wp:docPr descr="Placeholder for Figure 3" id="1" name="Picture"/>
+            <wp:docPr descr="L'Abbe Plot" id="1" name="Picture"/>
             <a:graphic>
               <a:graphicData uri="http://schemas.openxmlformats.org/drawingml/2006/picture">
                 <pic:pic>
                   <pic:nvPicPr>
-                    <pic:cNvPr descr="Figs/apple.png" id="0" name="Picture"/>
+                    <pic:cNvPr descr="Figs/Figure3.png" id="0" name="Picture"/>
                     <pic:cNvPicPr>
                       <a:picLocks noChangeArrowheads="1" noChangeAspect="1"/>
                     </pic:cNvPicPr>
@@ -1093,7 +1093,7 @@
                   <pic:spPr bwMode="auto">
                     <a:xfrm>
                       <a:off x="0" y="0"/>
-                      <a:ext cx="2857500" cy="2857500"/>
+                      <a:ext cx="5943600" cy="5700590"/>
                     </a:xfrm>
                     <a:prstGeom prst="rect">
                       <a:avLst/>
@@ -1117,7 +1117,7 @@
         <w:pStyle w:val="ImageCaption"/>
       </w:pPr>
       <w:r>
-        <w:t xml:space="preserve">Placeholder for Figure 3</w:t>
+        <w:t xml:space="preserve">L'Abbe Plot</w:t>
       </w:r>
     </w:p>
     <w:p>
@@ -2777,7 +2777,7 @@
     </w:lvl>
   </w:abstractNum>
   <w:abstractNum w:abstractNumId="990">
-    <w:nsid w:val="a9175d96"/>
+    <w:nsid w:val="b8c57db9"/>
     <w:multiLevelType w:val="multilevel"/>
     <w:lvl w:ilvl="0">
       <w:numFmt w:val="bullet"/>
@@ -2858,7 +2858,7 @@
     </w:lvl>
   </w:abstractNum>
   <w:abstractNum w:abstractNumId="991">
-    <w:nsid w:val="9e86334b"/>
+    <w:nsid w:val="a7e9af70"/>
     <w:multiLevelType w:val="multilevel"/>
     <w:lvl w:ilvl="0">
       <w:numFmt w:val="bullet"/>

</xml_diff>

<commit_message>
Save Figure3 as ggplot2 object in Figs
</commit_message>
<xml_diff>
--- a/Editorial_AA_2017_AndreaePace.docx
+++ b/Editorial_AA_2017_AndreaePace.docx
@@ -2769,7 +2769,7 @@
     </w:lvl>
   </w:abstractNum>
   <w:abstractNum w:abstractNumId="990">
-    <w:nsid w:val="8617dd39"/>
+    <w:nsid w:val="f29d146b"/>
     <w:multiLevelType w:val="multilevel"/>
     <w:lvl w:ilvl="0">
       <w:numFmt w:val="bullet"/>
@@ -2850,7 +2850,7 @@
     </w:lvl>
   </w:abstractNum>
   <w:abstractNum w:abstractNumId="991">
-    <w:nsid w:val="24be3211"/>
+    <w:nsid w:val="3b2988ab"/>
     <w:multiLevelType w:val="multilevel"/>
     <w:lvl w:ilvl="0">
       <w:numFmt w:val="bullet"/>

</xml_diff>

<commit_message>
Save Figure 3 as ggplot 2 object
</commit_message>
<xml_diff>
--- a/Editorial_AA_2017_AndreaePace.docx
+++ b/Editorial_AA_2017_AndreaePace.docx
@@ -1067,68 +1067,21 @@
     </w:p>
     <w:p>
       <w:pPr>
-        <w:pStyle w:val="FirstParagraph"/>
-      </w:pPr>
-      <w:r>
-        <w:drawing>
-          <wp:inline>
-            <wp:extent cx="5943600" cy="2971800"/>
-            <wp:effectExtent b="0" l="0" r="0" t="0"/>
-            <wp:docPr descr="" id="1" name="Picture"/>
-            <a:graphic>
-              <a:graphicData uri="http://schemas.openxmlformats.org/drawingml/2006/picture">
-                <pic:pic>
-                  <pic:nvPicPr>
-                    <pic:cNvPr descr="Figs/unnamed-chunk-1-1.png" id="0" name="Picture"/>
-                    <pic:cNvPicPr>
-                      <a:picLocks noChangeArrowheads="1" noChangeAspect="1"/>
-                    </pic:cNvPicPr>
-                  </pic:nvPicPr>
-                  <pic:blipFill>
-                    <a:blip r:embed="rId38"/>
-                    <a:stretch>
-                      <a:fillRect/>
-                    </a:stretch>
-                  </pic:blipFill>
-                  <pic:spPr bwMode="auto">
-                    <a:xfrm>
-                      <a:off x="0" y="0"/>
-                      <a:ext cx="5943600" cy="2971800"/>
-                    </a:xfrm>
-                    <a:prstGeom prst="rect">
-                      <a:avLst/>
-                    </a:prstGeom>
-                    <a:noFill/>
-                    <a:ln w="9525">
-                      <a:noFill/>
-                      <a:headEnd/>
-                      <a:tailEnd/>
-                    </a:ln>
-                  </pic:spPr>
-                </pic:pic>
-              </a:graphicData>
-            </a:graphic>
-          </wp:inline>
-        </w:drawing>
-      </w:r>
-    </w:p>
-    <w:p>
-      <w:pPr>
         <w:pStyle w:val="Heading3"/>
       </w:pPr>
-      <w:bookmarkStart w:id="39" w:name="figure-3-caption"/>
+      <w:bookmarkStart w:id="38" w:name="figure-3-caption"/>
+      <w:bookmarkEnd w:id="38"/>
+      <w:r>
+        <w:t xml:space="preserve">Figure 3 Caption</w:t>
+      </w:r>
+    </w:p>
+    <w:p>
+      <w:pPr>
+        <w:pStyle w:val="Heading1"/>
+      </w:pPr>
+      <w:bookmarkStart w:id="39" w:name="references"/>
       <w:bookmarkEnd w:id="39"/>
       <w:r>
-        <w:t xml:space="preserve">Figure 3 Caption</w:t>
-      </w:r>
-    </w:p>
-    <w:p>
-      <w:pPr>
-        <w:pStyle w:val="Heading1"/>
-      </w:pPr>
-      <w:bookmarkStart w:id="40" w:name="references"/>
-      <w:bookmarkEnd w:id="40"/>
-      <w:r>
         <w:t xml:space="preserve">References</w:t>
       </w:r>
     </w:p>
@@ -1150,7 +1103,7 @@
       <w:r>
         <w:t xml:space="preserve"> </w:t>
       </w:r>
-      <w:hyperlink r:id="rId41">
+      <w:hyperlink r:id="rId40">
         <w:r>
           <w:rPr>
             <w:rStyle w:val="Hyperlink"/>
@@ -1172,7 +1125,7 @@
       <w:r>
         <w:t xml:space="preserve"> </w:t>
       </w:r>
-      <w:hyperlink r:id="rId42">
+      <w:hyperlink r:id="rId41">
         <w:r>
           <w:rPr>
             <w:rStyle w:val="Hyperlink"/>
@@ -1194,7 +1147,7 @@
       <w:r>
         <w:t xml:space="preserve"> </w:t>
       </w:r>
-      <w:hyperlink r:id="rId43">
+      <w:hyperlink r:id="rId42">
         <w:r>
           <w:rPr>
             <w:rStyle w:val="Hyperlink"/>
@@ -1216,7 +1169,7 @@
       <w:r>
         <w:t xml:space="preserve"> </w:t>
       </w:r>
-      <w:hyperlink r:id="rId44">
+      <w:hyperlink r:id="rId43">
         <w:r>
           <w:rPr>
             <w:rStyle w:val="Hyperlink"/>
@@ -1254,7 +1207,7 @@
       <w:r>
         <w:t xml:space="preserve"> </w:t>
       </w:r>
-      <w:hyperlink r:id="rId45">
+      <w:hyperlink r:id="rId44">
         <w:r>
           <w:rPr>
             <w:rStyle w:val="Hyperlink"/>
@@ -1276,7 +1229,7 @@
       <w:r>
         <w:t xml:space="preserve"> </w:t>
       </w:r>
-      <w:hyperlink r:id="rId46">
+      <w:hyperlink r:id="rId45">
         <w:r>
           <w:rPr>
             <w:rStyle w:val="Hyperlink"/>
@@ -1298,7 +1251,7 @@
       <w:r>
         <w:t xml:space="preserve"> </w:t>
       </w:r>
-      <w:hyperlink r:id="rId47">
+      <w:hyperlink r:id="rId46">
         <w:r>
           <w:rPr>
             <w:rStyle w:val="Hyperlink"/>
@@ -1320,7 +1273,7 @@
       <w:r>
         <w:t xml:space="preserve"> </w:t>
       </w:r>
-      <w:hyperlink r:id="rId48">
+      <w:hyperlink r:id="rId47">
         <w:r>
           <w:rPr>
             <w:rStyle w:val="Hyperlink"/>
@@ -2769,7 +2722,7 @@
     </w:lvl>
   </w:abstractNum>
   <w:abstractNum w:abstractNumId="990">
-    <w:nsid w:val="f29d146b"/>
+    <w:nsid w:val="a6676e59"/>
     <w:multiLevelType w:val="multilevel"/>
     <w:lvl w:ilvl="0">
       <w:numFmt w:val="bullet"/>
@@ -2850,7 +2803,7 @@
     </w:lvl>
   </w:abstractNum>
   <w:abstractNum w:abstractNumId="991">
-    <w:nsid w:val="3b2988ab"/>
+    <w:nsid w:val="e6f5d44f"/>
     <w:multiLevelType w:val="multilevel"/>
     <w:lvl w:ilvl="0">
       <w:numFmt w:val="bullet"/>

</xml_diff>

<commit_message>
rendering figure 3 in the word document and adding a caption to figure 3
</commit_message>
<xml_diff>
--- a/Editorial_AA_2017_AndreaePace.docx
+++ b/Editorial_AA_2017_AndreaePace.docx
@@ -1067,20 +1067,90 @@
     </w:p>
     <w:p>
       <w:pPr>
+        <w:pStyle w:val="FirstParagraph"/>
+      </w:pPr>
+      <w:r>
+        <w:drawing>
+          <wp:inline>
+            <wp:extent cx="5943600" cy="2971800"/>
+            <wp:effectExtent b="0" l="0" r="0" t="0"/>
+            <wp:docPr descr="" id="1" name="Picture"/>
+            <a:graphic>
+              <a:graphicData uri="http://schemas.openxmlformats.org/drawingml/2006/picture">
+                <pic:pic>
+                  <pic:nvPicPr>
+                    <pic:cNvPr descr="Figs/unnamed-chunk-1-1.png" id="0" name="Picture"/>
+                    <pic:cNvPicPr>
+                      <a:picLocks noChangeArrowheads="1" noChangeAspect="1"/>
+                    </pic:cNvPicPr>
+                  </pic:nvPicPr>
+                  <pic:blipFill>
+                    <a:blip r:embed="rId38"/>
+                    <a:stretch>
+                      <a:fillRect/>
+                    </a:stretch>
+                  </pic:blipFill>
+                  <pic:spPr bwMode="auto">
+                    <a:xfrm>
+                      <a:off x="0" y="0"/>
+                      <a:ext cx="5943600" cy="2971800"/>
+                    </a:xfrm>
+                    <a:prstGeom prst="rect">
+                      <a:avLst/>
+                    </a:prstGeom>
+                    <a:noFill/>
+                    <a:ln w="9525">
+                      <a:noFill/>
+                      <a:headEnd/>
+                      <a:tailEnd/>
+                    </a:ln>
+                  </pic:spPr>
+                </pic:pic>
+              </a:graphicData>
+            </a:graphic>
+          </wp:inline>
+        </w:drawing>
+      </w:r>
+    </w:p>
+    <w:p>
+      <w:pPr>
         <w:pStyle w:val="Heading3"/>
       </w:pPr>
-      <w:bookmarkStart w:id="38" w:name="figure-3-caption"/>
-      <w:bookmarkEnd w:id="38"/>
+      <w:bookmarkStart w:id="39" w:name="figure-3-caption"/>
+      <w:bookmarkEnd w:id="39"/>
       <w:r>
         <w:t xml:space="preserve">Figure 3 Caption</w:t>
       </w:r>
     </w:p>
     <w:p>
       <w:pPr>
+        <w:pStyle w:val="FirstParagraph"/>
+      </w:pPr>
+      <w:r>
+        <w:t xml:space="preserve">L'Abbe plot investigates the heterogeneity between studies using the ratio of means, as a</w:t>
+      </w:r>
+      <w:r>
+        <w:t xml:space="preserve"> </w:t>
+      </w:r>
+      <w:r>
+        <w:rPr>
+          <w:i/>
+        </w:rPr>
+        <w:t xml:space="preserve">relative</w:t>
+      </w:r>
+      <w:r>
+        <w:t xml:space="preserve"> </w:t>
+      </w:r>
+      <w:r>
+        <w:t xml:space="preserve">measure, plotting the mean in the experimental versus the control group for each study, (on the logarithmic scale). Studies are color coded by surgery group and sized by the weight studies were given in the meta-regression. Studies below the dashed diagonal demonstrated benefit. Studies are sprayed around the black regression line, which has almost a slope of one, as this meta-regression explains only 2% of the between study variability. Hence baseline risk does not explain between-study differences in mean morphine reductions, when outcomes are expressed as a ratio of means.</w:t>
+      </w:r>
+    </w:p>
+    <w:p>
+      <w:pPr>
         <w:pStyle w:val="Heading1"/>
       </w:pPr>
-      <w:bookmarkStart w:id="39" w:name="references"/>
-      <w:bookmarkEnd w:id="39"/>
+      <w:bookmarkStart w:id="40" w:name="references"/>
+      <w:bookmarkEnd w:id="40"/>
       <w:r>
         <w:t xml:space="preserve">References</w:t>
       </w:r>
@@ -1103,7 +1173,7 @@
       <w:r>
         <w:t xml:space="preserve"> </w:t>
       </w:r>
-      <w:hyperlink r:id="rId40">
+      <w:hyperlink r:id="rId41">
         <w:r>
           <w:rPr>
             <w:rStyle w:val="Hyperlink"/>
@@ -1125,7 +1195,7 @@
       <w:r>
         <w:t xml:space="preserve"> </w:t>
       </w:r>
-      <w:hyperlink r:id="rId41">
+      <w:hyperlink r:id="rId42">
         <w:r>
           <w:rPr>
             <w:rStyle w:val="Hyperlink"/>
@@ -1147,7 +1217,7 @@
       <w:r>
         <w:t xml:space="preserve"> </w:t>
       </w:r>
-      <w:hyperlink r:id="rId42">
+      <w:hyperlink r:id="rId43">
         <w:r>
           <w:rPr>
             <w:rStyle w:val="Hyperlink"/>
@@ -1169,7 +1239,7 @@
       <w:r>
         <w:t xml:space="preserve"> </w:t>
       </w:r>
-      <w:hyperlink r:id="rId43">
+      <w:hyperlink r:id="rId44">
         <w:r>
           <w:rPr>
             <w:rStyle w:val="Hyperlink"/>
@@ -1207,7 +1277,7 @@
       <w:r>
         <w:t xml:space="preserve"> </w:t>
       </w:r>
-      <w:hyperlink r:id="rId44">
+      <w:hyperlink r:id="rId45">
         <w:r>
           <w:rPr>
             <w:rStyle w:val="Hyperlink"/>
@@ -1229,7 +1299,7 @@
       <w:r>
         <w:t xml:space="preserve"> </w:t>
       </w:r>
-      <w:hyperlink r:id="rId45">
+      <w:hyperlink r:id="rId46">
         <w:r>
           <w:rPr>
             <w:rStyle w:val="Hyperlink"/>
@@ -1251,7 +1321,7 @@
       <w:r>
         <w:t xml:space="preserve"> </w:t>
       </w:r>
-      <w:hyperlink r:id="rId46">
+      <w:hyperlink r:id="rId47">
         <w:r>
           <w:rPr>
             <w:rStyle w:val="Hyperlink"/>
@@ -1273,7 +1343,7 @@
       <w:r>
         <w:t xml:space="preserve"> </w:t>
       </w:r>
-      <w:hyperlink r:id="rId47">
+      <w:hyperlink r:id="rId48">
         <w:r>
           <w:rPr>
             <w:rStyle w:val="Hyperlink"/>
@@ -2722,7 +2792,7 @@
     </w:lvl>
   </w:abstractNum>
   <w:abstractNum w:abstractNumId="990">
-    <w:nsid w:val="a6676e59"/>
+    <w:nsid w:val="aa2f6f17"/>
     <w:multiLevelType w:val="multilevel"/>
     <w:lvl w:ilvl="0">
       <w:numFmt w:val="bullet"/>
@@ -2803,7 +2873,7 @@
     </w:lvl>
   </w:abstractNum>
   <w:abstractNum w:abstractNumId="991">
-    <w:nsid w:val="e6f5d44f"/>
+    <w:nsid w:val="ac1bd838"/>
     <w:multiLevelType w:val="multilevel"/>
     <w:lvl w:ilvl="0">
       <w:numFmt w:val="bullet"/>

</xml_diff>

<commit_message>
Separate Figure chunk and clean up files.
</commit_message>
<xml_diff>
--- a/Editorial_AA_2017_AndreaePace.docx
+++ b/Editorial_AA_2017_AndreaePace.docx
@@ -1079,7 +1079,7 @@
               <a:graphicData uri="http://schemas.openxmlformats.org/drawingml/2006/picture">
                 <pic:pic>
                   <pic:nvPicPr>
-                    <pic:cNvPr descr="Figs/unnamed-chunk-1-1.png" id="0" name="Picture"/>
+                    <pic:cNvPr descr="Figs/Figure3-1.png" id="0" name="Picture"/>
                     <pic:cNvPicPr>
                       <a:picLocks noChangeArrowheads="1" noChangeAspect="1"/>
                     </pic:cNvPicPr>
@@ -2792,7 +2792,7 @@
     </w:lvl>
   </w:abstractNum>
   <w:abstractNum w:abstractNumId="990">
-    <w:nsid w:val="aa2f6f17"/>
+    <w:nsid w:val="cc7b57d8"/>
     <w:multiLevelType w:val="multilevel"/>
     <w:lvl w:ilvl="0">
       <w:numFmt w:val="bullet"/>
@@ -2873,7 +2873,7 @@
     </w:lvl>
   </w:abstractNum>
   <w:abstractNum w:abstractNumId="991">
-    <w:nsid w:val="ac1bd838"/>
+    <w:nsid w:val="e1dd2d10"/>
     <w:multiLevelType w:val="multilevel"/>
     <w:lvl w:ilvl="0">
       <w:numFmt w:val="bullet"/>

</xml_diff>

<commit_message>
changing the mean change from green dot to green x
</commit_message>
<xml_diff>
--- a/Editorial_AA_2017_AndreaePace.docx
+++ b/Editorial_AA_2017_AndreaePace.docx
@@ -2792,7 +2792,7 @@
     </w:lvl>
   </w:abstractNum>
   <w:abstractNum w:abstractNumId="990">
-    <w:nsid w:val="cc7b57d8"/>
+    <w:nsid w:val="11993ac3"/>
     <w:multiLevelType w:val="multilevel"/>
     <w:lvl w:ilvl="0">
       <w:numFmt w:val="bullet"/>
@@ -2873,7 +2873,7 @@
     </w:lvl>
   </w:abstractNum>
   <w:abstractNum w:abstractNumId="991">
-    <w:nsid w:val="e1dd2d10"/>
+    <w:nsid w:val="884b0ae6"/>
     <w:multiLevelType w:val="multilevel"/>
     <w:lvl w:ilvl="0">
       <w:numFmt w:val="bullet"/>

</xml_diff>

<commit_message>
formating labels and editing caption
</commit_message>
<xml_diff>
--- a/Editorial_AA_2017_AndreaePace.docx
+++ b/Editorial_AA_2017_AndreaePace.docx
@@ -1142,7 +1142,22 @@
         <w:t xml:space="preserve"> </w:t>
       </w:r>
       <w:r>
-        <w:t xml:space="preserve">measure, plotting the mean in the experimental versus the control group for each study, (on the logarithmic scale). Studies are color coded by surgery group and sized by the weight studies were given in the meta-regression. Studies below the dashed diagonal demonstrated benefit. Studies are sprayed around the black regression line, which has almost a slope of one, as this meta-regression explains only 2% of the between study variability. Hence baseline risk does not explain between-study differences in mean morphine reductions, when outcomes are expressed as a ratio of means.</w:t>
+        <w:t xml:space="preserve">measure, plotting the mean in the experimental versus the control group for each study, (on the logarithmic scale). Studies are color coded by surgery group and sized by the weight studies were given in the meta-regression. Studies below the dashed diagonal demonstrated benefit. The ellipse represents the 95% coverage region of teh meta-regression. The green X represents the mean in the experimental and control studies; on average there is a 32%</w:t>
+      </w:r>
+      <w:r>
+        <w:t xml:space="preserve"> </w:t>
+      </w:r>
+      <w:r>
+        <w:rPr>
+          <w:i/>
+        </w:rPr>
+        <w:t xml:space="preserve">relative</w:t>
+      </w:r>
+      <w:r>
+        <w:t xml:space="preserve"> </w:t>
+      </w:r>
+      <w:r>
+        <w:t xml:space="preserve">reduction in morphine consumption in response to acetaminophen. Studies are sprayed around the black regression line. The slope of the regression line of almost 1, indicates that this meta-regression does not explain the between study variability, when outcomes are expressed as a ratio of means.</w:t>
       </w:r>
     </w:p>
     <w:p>
@@ -2792,7 +2807,7 @@
     </w:lvl>
   </w:abstractNum>
   <w:abstractNum w:abstractNumId="990">
-    <w:nsid w:val="11993ac3"/>
+    <w:nsid w:val="9bd5a718"/>
     <w:multiLevelType w:val="multilevel"/>
     <w:lvl w:ilvl="0">
       <w:numFmt w:val="bullet"/>
@@ -2873,7 +2888,7 @@
     </w:lvl>
   </w:abstractNum>
   <w:abstractNum w:abstractNumId="991">
-    <w:nsid w:val="884b0ae6"/>
+    <w:nsid w:val="b34485dd"/>
     <w:multiLevelType w:val="multilevel"/>
     <w:lvl w:ilvl="0">
       <w:numFmt w:val="bullet"/>

</xml_diff>